<commit_message>
Se agrego nombre de Juan Ignacio Gomez a documento Trabajo TIO
</commit_message>
<xml_diff>
--- a/Trabajo TIO.docx
+++ b/Trabajo TIO.docx
@@ -1165,9 +1165,25 @@
           <w:color w:val="202122"/>
           <w:lang w:eastAsia="es-AR"/>
         </w:rPr>
-        <w:t xml:space="preserve">Enviro-Mark </w:t>
-      </w:r>
-      <w:proofErr w:type="spellStart"/>
+        <w:t>Enviro-Mark Solutions Limited,</w:t>
+      </w:r>
+      <w:r>
+        <w:rPr>
+          <w:rFonts w:eastAsia="Times New Roman" w:cstheme="minorHAnsi"/>
+          <w:color w:val="202122"/>
+          <w:lang w:eastAsia="es-AR"/>
+        </w:rPr>
+        <w:t> empresa perteneciente al gobierno de Nueva Zelanda posee las acreditaciones para certificar ISO 14064-1 y PAS2050.</w:t>
+      </w:r>
+    </w:p>
+    <w:p>
+      <w:pPr>
+        <w:rPr>
+          <w:rFonts w:eastAsia="Times New Roman" w:cstheme="minorHAnsi"/>
+          <w:color w:val="202122"/>
+          <w:lang w:eastAsia="es-AR"/>
+        </w:rPr>
+      </w:pPr>
       <w:r>
         <w:rPr>
           <w:rFonts w:eastAsia="Times New Roman" w:cstheme="minorHAnsi"/>
@@ -1176,79 +1192,7 @@
           <w:color w:val="202122"/>
           <w:lang w:eastAsia="es-AR"/>
         </w:rPr>
-        <w:t>Solutions</w:t>
-      </w:r>
-      <w:proofErr w:type="spellEnd"/>
-      <w:r>
-        <w:rPr>
-          <w:rFonts w:eastAsia="Times New Roman" w:cstheme="minorHAnsi"/>
-          <w:b/>
-          <w:bCs/>
-          <w:color w:val="202122"/>
-          <w:lang w:eastAsia="es-AR"/>
-        </w:rPr>
-        <w:t xml:space="preserve"> </w:t>
-      </w:r>
-      <w:proofErr w:type="spellStart"/>
-      <w:r>
-        <w:rPr>
-          <w:rFonts w:eastAsia="Times New Roman" w:cstheme="minorHAnsi"/>
-          <w:b/>
-          <w:bCs/>
-          <w:color w:val="202122"/>
-          <w:lang w:eastAsia="es-AR"/>
-        </w:rPr>
-        <w:t>Limited</w:t>
-      </w:r>
-      <w:proofErr w:type="spellEnd"/>
-      <w:r>
-        <w:rPr>
-          <w:rFonts w:eastAsia="Times New Roman" w:cstheme="minorHAnsi"/>
-          <w:b/>
-          <w:bCs/>
-          <w:color w:val="202122"/>
-          <w:lang w:eastAsia="es-AR"/>
-        </w:rPr>
-        <w:t>,</w:t>
-      </w:r>
-      <w:r>
-        <w:rPr>
-          <w:rFonts w:eastAsia="Times New Roman" w:cstheme="minorHAnsi"/>
-          <w:color w:val="202122"/>
-          <w:lang w:eastAsia="es-AR"/>
-        </w:rPr>
-        <w:t> empresa perteneciente al gobierno de Nueva Zelanda posee las acreditaciones para certificar ISO 14064-1 y PAS2050.</w:t>
-      </w:r>
-    </w:p>
-    <w:p>
-      <w:pPr>
-        <w:rPr>
-          <w:rFonts w:eastAsia="Times New Roman" w:cstheme="minorHAnsi"/>
-          <w:color w:val="202122"/>
-          <w:lang w:eastAsia="es-AR"/>
-        </w:rPr>
-      </w:pPr>
-      <w:proofErr w:type="spellStart"/>
-      <w:r>
-        <w:rPr>
-          <w:rFonts w:eastAsia="Times New Roman" w:cstheme="minorHAnsi"/>
-          <w:b/>
-          <w:bCs/>
-          <w:color w:val="202122"/>
-          <w:lang w:eastAsia="es-AR"/>
-        </w:rPr>
-        <w:t>Carbon</w:t>
-      </w:r>
-      <w:proofErr w:type="spellEnd"/>
-      <w:r>
-        <w:rPr>
-          <w:rFonts w:eastAsia="Times New Roman" w:cstheme="minorHAnsi"/>
-          <w:b/>
-          <w:bCs/>
-          <w:color w:val="202122"/>
-          <w:lang w:eastAsia="es-AR"/>
-        </w:rPr>
-        <w:t xml:space="preserve"> Trust</w:t>
+        <w:t>Carbon Trust</w:t>
       </w:r>
       <w:r>
         <w:rPr>
@@ -1551,8 +1495,12 @@
     </w:p>
     <w:p/>
     <w:sectPr>
-      <w:headerReference w:type="default" r:id="rId27"/>
-      <w:footerReference w:type="default" r:id="rId28"/>
+      <w:headerReference w:type="even" r:id="rId27"/>
+      <w:headerReference w:type="default" r:id="rId28"/>
+      <w:footerReference w:type="even" r:id="rId29"/>
+      <w:footerReference w:type="default" r:id="rId30"/>
+      <w:headerReference w:type="first" r:id="rId31"/>
+      <w:footerReference w:type="first" r:id="rId32"/>
       <w:pgSz w:w="12240" w:h="15840"/>
       <w:pgMar w:top="1418" w:right="1701" w:bottom="1418" w:left="1701" w:header="709" w:footer="709" w:gutter="0"/>
       <w:cols w:space="708"/>
@@ -1588,6 +1536,16 @@
 </file>
 
 <file path=word/footer1.xml><?xml version="1.0" encoding="utf-8"?>
+<w:ftr xmlns:wpc="http://schemas.microsoft.com/office/word/2010/wordprocessingCanvas" xmlns:cx="http://schemas.microsoft.com/office/drawing/2014/chartex" xmlns:cx1="http://schemas.microsoft.com/office/drawing/2015/9/8/chartex" xmlns:cx2="http://schemas.microsoft.com/office/drawing/2015/10/21/chartex" xmlns:cx3="http://schemas.microsoft.com/office/drawing/2016/5/9/chartex" xmlns:cx4="http://schemas.microsoft.com/office/drawing/2016/5/10/chartex" xmlns:cx5="http://schemas.microsoft.com/office/drawing/2016/5/11/chartex" xmlns:cx6="http://schemas.microsoft.com/office/drawing/2016/5/12/chartex" xmlns:cx7="http://schemas.microsoft.com/office/drawing/2016/5/13/chartex" xmlns:cx8="http://schemas.microsoft.com/office/drawing/2016/5/14/chartex" xmlns:mc="http://schemas.openxmlformats.org/markup-compatibility/2006" xmlns:aink="http://schemas.microsoft.com/office/drawing/2016/ink" xmlns:am3d="http://schemas.microsoft.com/office/drawing/2017/model3d" xmlns:o="urn:schemas-microsoft-com:office:office" xmlns:r="http://schemas.openxmlformats.org/officeDocument/2006/relationships" xmlns:m="http://schemas.openxmlformats.org/officeDocument/2006/math" xmlns:v="urn:schemas-microsoft-com:vml" xmlns:wp14="http://schemas.microsoft.com/office/word/2010/wordprocessingDrawing" xmlns:wp="http://schemas.openxmlformats.org/drawingml/2006/wordprocessingDrawing" xmlns:w10="urn:schemas-microsoft-com:office:word" xmlns:w="http://schemas.openxmlformats.org/wordprocessingml/2006/main" xmlns:w14="http://schemas.microsoft.com/office/word/2010/wordml" xmlns:w15="http://schemas.microsoft.com/office/word/2012/wordml" xmlns:w16cex="http://schemas.microsoft.com/office/word/2018/wordml/cex" xmlns:w16cid="http://schemas.microsoft.com/office/word/2016/wordml/cid" xmlns:w16="http://schemas.microsoft.com/office/word/2018/wordml" xmlns:w16se="http://schemas.microsoft.com/office/word/2015/wordml/symex" xmlns:wpg="http://schemas.microsoft.com/office/word/2010/wordprocessingGroup" xmlns:wpi="http://schemas.microsoft.com/office/word/2010/wordprocessingInk" xmlns:wne="http://schemas.microsoft.com/office/word/2006/wordml" xmlns:wps="http://schemas.microsoft.com/office/word/2010/wordprocessingShape" mc:Ignorable="w14 w15 w16se w16cid w16 w16cex wp14">
+  <w:p>
+    <w:pPr>
+      <w:pStyle w:val="Piedepgina"/>
+    </w:pPr>
+  </w:p>
+</w:ftr>
+</file>
+
+<file path=word/footer2.xml><?xml version="1.0" encoding="utf-8"?>
 <w:ftr xmlns:wpc="http://schemas.microsoft.com/office/word/2010/wordprocessingCanvas" xmlns:cx="http://schemas.microsoft.com/office/drawing/2014/chartex" xmlns:cx1="http://schemas.microsoft.com/office/drawing/2015/9/8/chartex" xmlns:cx2="http://schemas.microsoft.com/office/drawing/2015/10/21/chartex" xmlns:cx3="http://schemas.microsoft.com/office/drawing/2016/5/9/chartex" xmlns:cx4="http://schemas.microsoft.com/office/drawing/2016/5/10/chartex" xmlns:cx5="http://schemas.microsoft.com/office/drawing/2016/5/11/chartex" xmlns:cx6="http://schemas.microsoft.com/office/drawing/2016/5/12/chartex" xmlns:cx7="http://schemas.microsoft.com/office/drawing/2016/5/13/chartex" xmlns:cx8="http://schemas.microsoft.com/office/drawing/2016/5/14/chartex" xmlns:mc="http://schemas.openxmlformats.org/markup-compatibility/2006" xmlns:aink="http://schemas.microsoft.com/office/drawing/2016/ink" xmlns:am3d="http://schemas.microsoft.com/office/drawing/2017/model3d" xmlns:o="urn:schemas-microsoft-com:office:office" xmlns:r="http://schemas.openxmlformats.org/officeDocument/2006/relationships" xmlns:m="http://schemas.openxmlformats.org/officeDocument/2006/math" xmlns:v="urn:schemas-microsoft-com:vml" xmlns:wp14="http://schemas.microsoft.com/office/word/2010/wordprocessingDrawing" xmlns:wp="http://schemas.openxmlformats.org/drawingml/2006/wordprocessingDrawing" xmlns:w10="urn:schemas-microsoft-com:office:word" xmlns:w="http://schemas.openxmlformats.org/wordprocessingml/2006/main" xmlns:w14="http://schemas.microsoft.com/office/word/2010/wordml" xmlns:w15="http://schemas.microsoft.com/office/word/2012/wordml" xmlns:w16cex="http://schemas.microsoft.com/office/word/2018/wordml/cex" xmlns:w16cid="http://schemas.microsoft.com/office/word/2016/wordml/cid" xmlns:w16="http://schemas.microsoft.com/office/word/2018/wordml" xmlns:w16se="http://schemas.microsoft.com/office/word/2015/wordml/symex" xmlns:wpg="http://schemas.microsoft.com/office/word/2010/wordprocessingGroup" xmlns:wpi="http://schemas.microsoft.com/office/word/2010/wordprocessingInk" xmlns:wne="http://schemas.microsoft.com/office/word/2006/wordml" xmlns:wps="http://schemas.microsoft.com/office/word/2010/wordprocessingShape" mc:Ignorable="w14 w15 w16se w16cid w16 w16cex wp14">
   <w:sdt>
     <w:sdtPr>
@@ -1767,6 +1725,16 @@
 </w:ftr>
 </file>
 
+<file path=word/footer3.xml><?xml version="1.0" encoding="utf-8"?>
+<w:ftr xmlns:wpc="http://schemas.microsoft.com/office/word/2010/wordprocessingCanvas" xmlns:cx="http://schemas.microsoft.com/office/drawing/2014/chartex" xmlns:cx1="http://schemas.microsoft.com/office/drawing/2015/9/8/chartex" xmlns:cx2="http://schemas.microsoft.com/office/drawing/2015/10/21/chartex" xmlns:cx3="http://schemas.microsoft.com/office/drawing/2016/5/9/chartex" xmlns:cx4="http://schemas.microsoft.com/office/drawing/2016/5/10/chartex" xmlns:cx5="http://schemas.microsoft.com/office/drawing/2016/5/11/chartex" xmlns:cx6="http://schemas.microsoft.com/office/drawing/2016/5/12/chartex" xmlns:cx7="http://schemas.microsoft.com/office/drawing/2016/5/13/chartex" xmlns:cx8="http://schemas.microsoft.com/office/drawing/2016/5/14/chartex" xmlns:mc="http://schemas.openxmlformats.org/markup-compatibility/2006" xmlns:aink="http://schemas.microsoft.com/office/drawing/2016/ink" xmlns:am3d="http://schemas.microsoft.com/office/drawing/2017/model3d" xmlns:o="urn:schemas-microsoft-com:office:office" xmlns:r="http://schemas.openxmlformats.org/officeDocument/2006/relationships" xmlns:m="http://schemas.openxmlformats.org/officeDocument/2006/math" xmlns:v="urn:schemas-microsoft-com:vml" xmlns:wp14="http://schemas.microsoft.com/office/word/2010/wordprocessingDrawing" xmlns:wp="http://schemas.openxmlformats.org/drawingml/2006/wordprocessingDrawing" xmlns:w10="urn:schemas-microsoft-com:office:word" xmlns:w="http://schemas.openxmlformats.org/wordprocessingml/2006/main" xmlns:w14="http://schemas.microsoft.com/office/word/2010/wordml" xmlns:w15="http://schemas.microsoft.com/office/word/2012/wordml" xmlns:w16cex="http://schemas.microsoft.com/office/word/2018/wordml/cex" xmlns:w16cid="http://schemas.microsoft.com/office/word/2016/wordml/cid" xmlns:w16="http://schemas.microsoft.com/office/word/2018/wordml" xmlns:w16se="http://schemas.microsoft.com/office/word/2015/wordml/symex" xmlns:wpg="http://schemas.microsoft.com/office/word/2010/wordprocessingGroup" xmlns:wpi="http://schemas.microsoft.com/office/word/2010/wordprocessingInk" xmlns:wne="http://schemas.microsoft.com/office/word/2006/wordml" xmlns:wps="http://schemas.microsoft.com/office/word/2010/wordprocessingShape" mc:Ignorable="w14 w15 w16se w16cid w16 w16cex wp14">
+  <w:p>
+    <w:pPr>
+      <w:pStyle w:val="Piedepgina"/>
+    </w:pPr>
+  </w:p>
+</w:ftr>
+</file>
+
 <file path=word/footnotes.xml><?xml version="1.0" encoding="utf-8"?>
 <w:footnotes xmlns:wpc="http://schemas.microsoft.com/office/word/2010/wordprocessingCanvas" xmlns:cx="http://schemas.microsoft.com/office/drawing/2014/chartex" xmlns:cx1="http://schemas.microsoft.com/office/drawing/2015/9/8/chartex" xmlns:cx2="http://schemas.microsoft.com/office/drawing/2015/10/21/chartex" xmlns:cx3="http://schemas.microsoft.com/office/drawing/2016/5/9/chartex" xmlns:cx4="http://schemas.microsoft.com/office/drawing/2016/5/10/chartex" xmlns:cx5="http://schemas.microsoft.com/office/drawing/2016/5/11/chartex" xmlns:cx6="http://schemas.microsoft.com/office/drawing/2016/5/12/chartex" xmlns:cx7="http://schemas.microsoft.com/office/drawing/2016/5/13/chartex" xmlns:cx8="http://schemas.microsoft.com/office/drawing/2016/5/14/chartex" xmlns:mc="http://schemas.openxmlformats.org/markup-compatibility/2006" xmlns:aink="http://schemas.microsoft.com/office/drawing/2016/ink" xmlns:am3d="http://schemas.microsoft.com/office/drawing/2017/model3d" xmlns:o="urn:schemas-microsoft-com:office:office" xmlns:r="http://schemas.openxmlformats.org/officeDocument/2006/relationships" xmlns:m="http://schemas.openxmlformats.org/officeDocument/2006/math" xmlns:v="urn:schemas-microsoft-com:vml" xmlns:wp14="http://schemas.microsoft.com/office/word/2010/wordprocessingDrawing" xmlns:wp="http://schemas.openxmlformats.org/drawingml/2006/wordprocessingDrawing" xmlns:w10="urn:schemas-microsoft-com:office:word" xmlns:w="http://schemas.openxmlformats.org/wordprocessingml/2006/main" xmlns:w14="http://schemas.microsoft.com/office/word/2010/wordml" xmlns:w15="http://schemas.microsoft.com/office/word/2012/wordml" xmlns:w16cex="http://schemas.microsoft.com/office/word/2018/wordml/cex" xmlns:w16cid="http://schemas.microsoft.com/office/word/2016/wordml/cid" xmlns:w16="http://schemas.microsoft.com/office/word/2018/wordml" xmlns:w16se="http://schemas.microsoft.com/office/word/2015/wordml/symex" xmlns:wpg="http://schemas.microsoft.com/office/word/2010/wordprocessingGroup" xmlns:wpi="http://schemas.microsoft.com/office/word/2010/wordprocessingInk" xmlns:wne="http://schemas.microsoft.com/office/word/2006/wordml" xmlns:wps="http://schemas.microsoft.com/office/word/2010/wordprocessingShape" mc:Ignorable="w14 w15 w16se w16cid w16 w16cex wp14">
   <w:footnote w:type="separator" w:id="-1">
@@ -1793,6 +1761,16 @@
 </file>
 
 <file path=word/header1.xml><?xml version="1.0" encoding="utf-8"?>
+<w:hdr xmlns:wpc="http://schemas.microsoft.com/office/word/2010/wordprocessingCanvas" xmlns:cx="http://schemas.microsoft.com/office/drawing/2014/chartex" xmlns:cx1="http://schemas.microsoft.com/office/drawing/2015/9/8/chartex" xmlns:cx2="http://schemas.microsoft.com/office/drawing/2015/10/21/chartex" xmlns:cx3="http://schemas.microsoft.com/office/drawing/2016/5/9/chartex" xmlns:cx4="http://schemas.microsoft.com/office/drawing/2016/5/10/chartex" xmlns:cx5="http://schemas.microsoft.com/office/drawing/2016/5/11/chartex" xmlns:cx6="http://schemas.microsoft.com/office/drawing/2016/5/12/chartex" xmlns:cx7="http://schemas.microsoft.com/office/drawing/2016/5/13/chartex" xmlns:cx8="http://schemas.microsoft.com/office/drawing/2016/5/14/chartex" xmlns:mc="http://schemas.openxmlformats.org/markup-compatibility/2006" xmlns:aink="http://schemas.microsoft.com/office/drawing/2016/ink" xmlns:am3d="http://schemas.microsoft.com/office/drawing/2017/model3d" xmlns:o="urn:schemas-microsoft-com:office:office" xmlns:r="http://schemas.openxmlformats.org/officeDocument/2006/relationships" xmlns:m="http://schemas.openxmlformats.org/officeDocument/2006/math" xmlns:v="urn:schemas-microsoft-com:vml" xmlns:wp14="http://schemas.microsoft.com/office/word/2010/wordprocessingDrawing" xmlns:wp="http://schemas.openxmlformats.org/drawingml/2006/wordprocessingDrawing" xmlns:w10="urn:schemas-microsoft-com:office:word" xmlns:w="http://schemas.openxmlformats.org/wordprocessingml/2006/main" xmlns:w14="http://schemas.microsoft.com/office/word/2010/wordml" xmlns:w15="http://schemas.microsoft.com/office/word/2012/wordml" xmlns:w16cex="http://schemas.microsoft.com/office/word/2018/wordml/cex" xmlns:w16cid="http://schemas.microsoft.com/office/word/2016/wordml/cid" xmlns:w16="http://schemas.microsoft.com/office/word/2018/wordml" xmlns:w16se="http://schemas.microsoft.com/office/word/2015/wordml/symex" xmlns:wpg="http://schemas.microsoft.com/office/word/2010/wordprocessingGroup" xmlns:wpi="http://schemas.microsoft.com/office/word/2010/wordprocessingInk" xmlns:wne="http://schemas.microsoft.com/office/word/2006/wordml" xmlns:wps="http://schemas.microsoft.com/office/word/2010/wordprocessingShape" mc:Ignorable="w14 w15 w16se w16cid w16 w16cex wp14">
+  <w:p>
+    <w:pPr>
+      <w:pStyle w:val="Encabezado"/>
+    </w:pPr>
+  </w:p>
+</w:hdr>
+</file>
+
+<file path=word/header2.xml><?xml version="1.0" encoding="utf-8"?>
 <w:hdr xmlns:wpc="http://schemas.microsoft.com/office/word/2010/wordprocessingCanvas" xmlns:cx="http://schemas.microsoft.com/office/drawing/2014/chartex" xmlns:cx1="http://schemas.microsoft.com/office/drawing/2015/9/8/chartex" xmlns:cx2="http://schemas.microsoft.com/office/drawing/2015/10/21/chartex" xmlns:cx3="http://schemas.microsoft.com/office/drawing/2016/5/9/chartex" xmlns:cx4="http://schemas.microsoft.com/office/drawing/2016/5/10/chartex" xmlns:cx5="http://schemas.microsoft.com/office/drawing/2016/5/11/chartex" xmlns:cx6="http://schemas.microsoft.com/office/drawing/2016/5/12/chartex" xmlns:cx7="http://schemas.microsoft.com/office/drawing/2016/5/13/chartex" xmlns:cx8="http://schemas.microsoft.com/office/drawing/2016/5/14/chartex" xmlns:mc="http://schemas.openxmlformats.org/markup-compatibility/2006" xmlns:aink="http://schemas.microsoft.com/office/drawing/2016/ink" xmlns:am3d="http://schemas.microsoft.com/office/drawing/2017/model3d" xmlns:o="urn:schemas-microsoft-com:office:office" xmlns:r="http://schemas.openxmlformats.org/officeDocument/2006/relationships" xmlns:m="http://schemas.openxmlformats.org/officeDocument/2006/math" xmlns:v="urn:schemas-microsoft-com:vml" xmlns:wp14="http://schemas.microsoft.com/office/word/2010/wordprocessingDrawing" xmlns:wp="http://schemas.openxmlformats.org/drawingml/2006/wordprocessingDrawing" xmlns:w10="urn:schemas-microsoft-com:office:word" xmlns:w="http://schemas.openxmlformats.org/wordprocessingml/2006/main" xmlns:w14="http://schemas.microsoft.com/office/word/2010/wordml" xmlns:w15="http://schemas.microsoft.com/office/word/2012/wordml" xmlns:w16cex="http://schemas.microsoft.com/office/word/2018/wordml/cex" xmlns:w16cid="http://schemas.microsoft.com/office/word/2016/wordml/cid" xmlns:w16="http://schemas.microsoft.com/office/word/2018/wordml" xmlns:w16se="http://schemas.microsoft.com/office/word/2015/wordml/symex" xmlns:wpg="http://schemas.microsoft.com/office/word/2010/wordprocessingGroup" xmlns:wpi="http://schemas.microsoft.com/office/word/2010/wordprocessingInk" xmlns:wne="http://schemas.microsoft.com/office/word/2006/wordml" xmlns:wps="http://schemas.microsoft.com/office/word/2010/wordprocessingShape" mc:Ignorable="w14 w15 w16se w16cid w16 w16cex wp14">
   <w:p>
     <w:pPr>
@@ -1805,21 +1783,13 @@
       <w:rPr>
         <w:lang w:val="es-MX"/>
       </w:rPr>
-      <w:t xml:space="preserve">Integrantes: Alejandro Blanco, Ivo </w:t>
+      <w:t xml:space="preserve">Integrantes: </w:t>
     </w:r>
-    <w:proofErr w:type="gramStart"/>
     <w:r>
       <w:rPr>
         <w:lang w:val="es-MX"/>
       </w:rPr>
-      <w:t>Coronel</w:t>
-    </w:r>
-    <w:proofErr w:type="gramEnd"/>
-    <w:r>
-      <w:rPr>
-        <w:lang w:val="es-MX"/>
-      </w:rPr>
-      <w:t>, Martina Marini, Ariel Emilio Martino</w:t>
+      <w:t>Juan Ignacio Gomez</w:t>
     </w:r>
   </w:p>
   <w:p>
@@ -1836,6 +1806,16 @@
       <w:tab/>
       <w:t>Huella de Carbono</w:t>
     </w:r>
+  </w:p>
+</w:hdr>
+</file>
+
+<file path=word/header3.xml><?xml version="1.0" encoding="utf-8"?>
+<w:hdr xmlns:wpc="http://schemas.microsoft.com/office/word/2010/wordprocessingCanvas" xmlns:cx="http://schemas.microsoft.com/office/drawing/2014/chartex" xmlns:cx1="http://schemas.microsoft.com/office/drawing/2015/9/8/chartex" xmlns:cx2="http://schemas.microsoft.com/office/drawing/2015/10/21/chartex" xmlns:cx3="http://schemas.microsoft.com/office/drawing/2016/5/9/chartex" xmlns:cx4="http://schemas.microsoft.com/office/drawing/2016/5/10/chartex" xmlns:cx5="http://schemas.microsoft.com/office/drawing/2016/5/11/chartex" xmlns:cx6="http://schemas.microsoft.com/office/drawing/2016/5/12/chartex" xmlns:cx7="http://schemas.microsoft.com/office/drawing/2016/5/13/chartex" xmlns:cx8="http://schemas.microsoft.com/office/drawing/2016/5/14/chartex" xmlns:mc="http://schemas.openxmlformats.org/markup-compatibility/2006" xmlns:aink="http://schemas.microsoft.com/office/drawing/2016/ink" xmlns:am3d="http://schemas.microsoft.com/office/drawing/2017/model3d" xmlns:o="urn:schemas-microsoft-com:office:office" xmlns:r="http://schemas.openxmlformats.org/officeDocument/2006/relationships" xmlns:m="http://schemas.openxmlformats.org/officeDocument/2006/math" xmlns:v="urn:schemas-microsoft-com:vml" xmlns:wp14="http://schemas.microsoft.com/office/word/2010/wordprocessingDrawing" xmlns:wp="http://schemas.openxmlformats.org/drawingml/2006/wordprocessingDrawing" xmlns:w10="urn:schemas-microsoft-com:office:word" xmlns:w="http://schemas.openxmlformats.org/wordprocessingml/2006/main" xmlns:w14="http://schemas.microsoft.com/office/word/2010/wordml" xmlns:w15="http://schemas.microsoft.com/office/word/2012/wordml" xmlns:w16cex="http://schemas.microsoft.com/office/word/2018/wordml/cex" xmlns:w16cid="http://schemas.microsoft.com/office/word/2016/wordml/cid" xmlns:w16="http://schemas.microsoft.com/office/word/2018/wordml" xmlns:w16se="http://schemas.microsoft.com/office/word/2015/wordml/symex" xmlns:wpg="http://schemas.microsoft.com/office/word/2010/wordprocessingGroup" xmlns:wpi="http://schemas.microsoft.com/office/word/2010/wordprocessingInk" xmlns:wne="http://schemas.microsoft.com/office/word/2006/wordml" xmlns:wps="http://schemas.microsoft.com/office/word/2010/wordprocessingShape" mc:Ignorable="w14 w15 w16se w16cid w16 w16cex wp14">
+  <w:p>
+    <w:pPr>
+      <w:pStyle w:val="Encabezado"/>
+    </w:pPr>
   </w:p>
 </w:hdr>
 </file>

</xml_diff>